<commit_message>
added malloc success check
</commit_message>
<xml_diff>
--- a/Laba2/send/Savenko-lab02.docx
+++ b/Laba2/send/Savenko-lab02.docx
@@ -165,7 +165,7 @@
           <w:sz w:val="28"/>
           <w:szCs w:val="28"/>
         </w:rPr>
-        <w:t>1</w:t>
+        <w:t>2</w:t>
       </w:r>
     </w:p>
     <w:p>
@@ -233,7 +233,7 @@
           <w:sz w:val="28"/>
           <w:szCs w:val="28"/>
         </w:rPr>
-        <w:t>Циклические вычисления на языке Cи</w:t>
+        <w:t>Обработка одномерных массивов</w:t>
       </w:r>
     </w:p>
     <w:tbl>
@@ -372,12 +372,21 @@
             <w:pPr>
               <w:jc w:val="center"/>
             </w:pPr>
+            <w:proofErr w:type="spellStart"/>
             <w:r>
               <w:rPr>
                 <w:sz w:val="28"/>
                 <w:szCs w:val="28"/>
               </w:rPr>
-              <w:t>Хахаев И.А</w:t>
+              <w:t>Хахаев</w:t>
+            </w:r>
+            <w:proofErr w:type="spellEnd"/>
+            <w:r>
+              <w:rPr>
+                <w:sz w:val="28"/>
+                <w:szCs w:val="28"/>
+              </w:rPr>
+              <w:t xml:space="preserve"> И.А</w:t>
             </w:r>
           </w:p>
         </w:tc>
@@ -520,7 +529,7 @@
           <w:szCs w:val="28"/>
           <w:lang w:val="en-US"/>
         </w:rPr>
-        <w:t>IX</w:t>
+        <w:t>VII</w:t>
       </w:r>
       <w:r>
         <w:rPr>
@@ -546,56 +555,7 @@
           <w:sz w:val="28"/>
           <w:szCs w:val="28"/>
         </w:rPr>
-        <w:t xml:space="preserve">Разработать алгоритм и написать программу нахождения корня трансцендентного уравнения </w:t>
-      </w:r>
-      <w:r>
-        <w:rPr>
-          <w:noProof/>
-          <w:sz w:val="28"/>
-          <w:szCs w:val="28"/>
-        </w:rPr>
-        <w:drawing>
-          <wp:inline distT="0" distB="0" distL="0" distR="0" wp14:anchorId="1B809038" wp14:editId="2E297575">
-            <wp:extent cx="1143160" cy="381053"/>
-            <wp:effectExtent l="0" t="0" r="0" b="0"/>
-            <wp:docPr id="1" name="Рисунок 1"/>
-            <wp:cNvGraphicFramePr>
-              <a:graphicFrameLocks xmlns:a="http://schemas.openxmlformats.org/drawingml/2006/main" noChangeAspect="1"/>
-            </wp:cNvGraphicFramePr>
-            <a:graphic xmlns:a="http://schemas.openxmlformats.org/drawingml/2006/main">
-              <a:graphicData uri="http://schemas.openxmlformats.org/drawingml/2006/picture">
-                <pic:pic xmlns:pic="http://schemas.openxmlformats.org/drawingml/2006/picture">
-                  <pic:nvPicPr>
-                    <pic:cNvPr id="1" name=""/>
-                    <pic:cNvPicPr/>
-                  </pic:nvPicPr>
-                  <pic:blipFill>
-                    <a:blip r:embed="rId8"/>
-                    <a:stretch>
-                      <a:fillRect/>
-                    </a:stretch>
-                  </pic:blipFill>
-                  <pic:spPr>
-                    <a:xfrm>
-                      <a:off x="0" y="0"/>
-                      <a:ext cx="1143160" cy="381053"/>
-                    </a:xfrm>
-                    <a:prstGeom prst="rect">
-                      <a:avLst/>
-                    </a:prstGeom>
-                  </pic:spPr>
-                </pic:pic>
-              </a:graphicData>
-            </a:graphic>
-          </wp:inline>
-        </w:drawing>
-      </w:r>
-      <w:r>
-        <w:rPr>
-          <w:sz w:val="28"/>
-          <w:szCs w:val="28"/>
-        </w:rPr>
-        <w:t>методом половинного деления с точностью до 0.00001</w:t>
+        <w:t>Переставить последний элемент массива на место элемента с номером k. При этом элементы с номерами k, k+1, … сдвинуть вправо на одну позицию.</w:t>
       </w:r>
     </w:p>
     <w:p>
@@ -616,6 +576,200 @@
           <w:szCs w:val="28"/>
         </w:rPr>
         <w:t>Постановка задачи и описание решения</w:t>
+      </w:r>
+    </w:p>
+    <w:p>
+      <w:pPr>
+        <w:spacing w:line="360" w:lineRule="auto"/>
+        <w:ind w:firstLine="709"/>
+        <w:jc w:val="both"/>
+        <w:rPr>
+          <w:bCs/>
+          <w:sz w:val="28"/>
+          <w:szCs w:val="28"/>
+        </w:rPr>
+      </w:pPr>
+      <w:r>
+        <w:rPr>
+          <w:bCs/>
+          <w:sz w:val="28"/>
+          <w:szCs w:val="28"/>
+        </w:rPr>
+        <w:t>Пользователь вводит число элементов массива. Затем вводится массив по 1 элементу в каждой строке.</w:t>
+      </w:r>
+    </w:p>
+    <w:p>
+      <w:pPr>
+        <w:spacing w:line="360" w:lineRule="auto"/>
+        <w:ind w:firstLine="709"/>
+        <w:jc w:val="both"/>
+        <w:rPr>
+          <w:bCs/>
+          <w:sz w:val="28"/>
+          <w:szCs w:val="28"/>
+        </w:rPr>
+      </w:pPr>
+      <w:r>
+        <w:rPr>
+          <w:bCs/>
+          <w:sz w:val="28"/>
+          <w:szCs w:val="28"/>
+        </w:rPr>
+        <w:t>Последний элемент записывается в переменную. Производится циклическое перемещение элементов</w:t>
+      </w:r>
+      <w:r>
+        <w:rPr>
+          <w:bCs/>
+          <w:sz w:val="28"/>
+          <w:szCs w:val="28"/>
+        </w:rPr>
+        <w:t xml:space="preserve"> с конца</w:t>
+      </w:r>
+      <w:r>
+        <w:rPr>
+          <w:bCs/>
+          <w:sz w:val="28"/>
+          <w:szCs w:val="28"/>
+        </w:rPr>
+        <w:t xml:space="preserve"> </w:t>
+      </w:r>
+      <w:r>
+        <w:rPr>
+          <w:bCs/>
+          <w:sz w:val="28"/>
+          <w:szCs w:val="28"/>
+        </w:rPr>
+        <w:t>массива (</w:t>
+      </w:r>
+      <w:r>
+        <w:rPr>
+          <w:bCs/>
+          <w:sz w:val="28"/>
+          <w:szCs w:val="28"/>
+        </w:rPr>
+        <w:t>начиная с предпоследнего)</w:t>
+      </w:r>
+      <w:r>
+        <w:rPr>
+          <w:bCs/>
+          <w:sz w:val="28"/>
+          <w:szCs w:val="28"/>
+        </w:rPr>
+        <w:t xml:space="preserve"> по принципу</w:t>
+      </w:r>
+      <w:r>
+        <w:rPr>
+          <w:bCs/>
+          <w:sz w:val="28"/>
+          <w:szCs w:val="28"/>
+        </w:rPr>
+        <w:t>:</w:t>
+      </w:r>
+      <w:r>
+        <w:rPr>
+          <w:bCs/>
+          <w:sz w:val="28"/>
+          <w:szCs w:val="28"/>
+        </w:rPr>
+        <w:t xml:space="preserve"> из </w:t>
+      </w:r>
+      <w:r>
+        <w:rPr>
+          <w:bCs/>
+          <w:sz w:val="28"/>
+          <w:szCs w:val="28"/>
+        </w:rPr>
+        <w:t>текущего</w:t>
+      </w:r>
+      <w:r>
+        <w:rPr>
+          <w:bCs/>
+          <w:sz w:val="28"/>
+          <w:szCs w:val="28"/>
+        </w:rPr>
+        <w:t xml:space="preserve"> в </w:t>
+      </w:r>
+      <w:r>
+        <w:rPr>
+          <w:bCs/>
+          <w:sz w:val="28"/>
+          <w:szCs w:val="28"/>
+        </w:rPr>
+        <w:t>следующий</w:t>
+      </w:r>
+      <w:r>
+        <w:rPr>
+          <w:bCs/>
+          <w:sz w:val="28"/>
+          <w:szCs w:val="28"/>
+        </w:rPr>
+        <w:t xml:space="preserve"> до элемента с номером </w:t>
+      </w:r>
+      <w:r>
+        <w:rPr>
+          <w:bCs/>
+          <w:sz w:val="28"/>
+          <w:szCs w:val="28"/>
+          <w:lang w:val="en-US"/>
+        </w:rPr>
+        <w:t>k</w:t>
+      </w:r>
+      <w:r>
+        <w:rPr>
+          <w:bCs/>
+          <w:sz w:val="28"/>
+          <w:szCs w:val="28"/>
+        </w:rPr>
+        <w:t>. Затем производится запись</w:t>
+      </w:r>
+      <w:r>
+        <w:rPr>
+          <w:bCs/>
+          <w:sz w:val="28"/>
+          <w:szCs w:val="28"/>
+        </w:rPr>
+        <w:t xml:space="preserve"> </w:t>
+      </w:r>
+      <w:r>
+        <w:rPr>
+          <w:bCs/>
+          <w:sz w:val="28"/>
+          <w:szCs w:val="28"/>
+        </w:rPr>
+        <w:t xml:space="preserve">последнего элемента из переменной в элемент с номером </w:t>
+      </w:r>
+      <w:r>
+        <w:rPr>
+          <w:bCs/>
+          <w:sz w:val="28"/>
+          <w:szCs w:val="28"/>
+          <w:lang w:val="en-US"/>
+        </w:rPr>
+        <w:t>k</w:t>
+      </w:r>
+      <w:r>
+        <w:rPr>
+          <w:bCs/>
+          <w:sz w:val="28"/>
+          <w:szCs w:val="28"/>
+        </w:rPr>
+        <w:t>.</w:t>
+      </w:r>
+      <w:r>
+        <w:rPr>
+          <w:bCs/>
+          <w:sz w:val="28"/>
+          <w:szCs w:val="28"/>
+        </w:rPr>
+        <w:t xml:space="preserve"> </w:t>
+      </w:r>
+      <w:r>
+        <w:rPr>
+          <w:bCs/>
+          <w:sz w:val="28"/>
+          <w:szCs w:val="28"/>
+        </w:rPr>
+        <w:t>Выводится массив.</w:t>
       </w:r>
     </w:p>
     <w:p>
@@ -780,10 +934,7 @@
               <w:jc w:val="both"/>
             </w:pPr>
             <w:r>
-              <w:rPr>
-                <w:lang w:val="en-US"/>
-              </w:rPr>
-              <w:t>a</w:t>
+              <w:t>k</w:t>
             </w:r>
           </w:p>
         </w:tc>
@@ -807,7 +958,7 @@
               <w:rPr>
                 <w:lang w:val="en-US"/>
               </w:rPr>
-              <w:t>float</w:t>
+              <w:t>int</w:t>
             </w:r>
           </w:p>
         </w:tc>
@@ -826,7 +977,7 @@
               <w:jc w:val="both"/>
             </w:pPr>
             <w:r>
-              <w:t>Начало отрезка на котором идет поиск корня</w:t>
+              <w:t>Номер элемента, который ставится в конец.</w:t>
             </w:r>
           </w:p>
         </w:tc>
@@ -875,12 +1026,14 @@
                 <w:lang w:val="en-US"/>
               </w:rPr>
             </w:pPr>
+            <w:proofErr w:type="spellStart"/>
             <w:r>
               <w:rPr>
                 <w:lang w:val="en-US"/>
               </w:rPr>
-              <w:t>b</w:t>
+              <w:t>i</w:t>
             </w:r>
+            <w:proofErr w:type="spellEnd"/>
           </w:p>
         </w:tc>
         <w:tc>
@@ -903,7 +1056,7 @@
               <w:rPr>
                 <w:lang w:val="en-US"/>
               </w:rPr>
-              <w:t>float</w:t>
+              <w:t>int</w:t>
             </w:r>
           </w:p>
         </w:tc>
@@ -922,7 +1075,7 @@
               <w:jc w:val="both"/>
             </w:pPr>
             <w:r>
-              <w:t>Конец отрезка на котором идет поиск корня</w:t>
+              <w:t>Итерируемое значение в цикле</w:t>
             </w:r>
           </w:p>
         </w:tc>
@@ -968,12 +1121,11 @@
               <w:pStyle w:val="aff2"/>
               <w:jc w:val="both"/>
             </w:pPr>
+            <w:proofErr w:type="spellStart"/>
             <w:r>
-              <w:rPr>
-                <w:lang w:val="en-US"/>
-              </w:rPr>
-              <w:t>fa</w:t>
+              <w:t>arr</w:t>
             </w:r>
+            <w:proofErr w:type="spellEnd"/>
           </w:p>
         </w:tc>
         <w:tc>
@@ -996,7 +1148,7 @@
               <w:rPr>
                 <w:lang w:val="en-US"/>
               </w:rPr>
-              <w:t>float</w:t>
+              <w:t>int[]</w:t>
             </w:r>
           </w:p>
         </w:tc>
@@ -1015,16 +1167,7 @@
               <w:jc w:val="both"/>
             </w:pPr>
             <w:r>
-              <w:t>Значение функции при параметре «</w:t>
-            </w:r>
-            <w:r>
-              <w:rPr>
-                <w:lang w:val="en-US"/>
-              </w:rPr>
-              <w:t>a</w:t>
-            </w:r>
-            <w:r>
-              <w:t>»</w:t>
+              <w:t>Массив с введенными числами</w:t>
             </w:r>
           </w:p>
         </w:tc>
@@ -1072,15 +1215,11 @@
               <w:pStyle w:val="aff2"/>
               <w:jc w:val="both"/>
             </w:pPr>
+            <w:proofErr w:type="spellStart"/>
             <w:r>
-              <w:rPr>
-                <w:lang w:val="en-US"/>
-              </w:rPr>
-              <w:t>f</w:t>
+              <w:t>len</w:t>
             </w:r>
-            <w:r>
-              <w:t>с</w:t>
-            </w:r>
+            <w:proofErr w:type="spellEnd"/>
           </w:p>
         </w:tc>
         <w:tc>
@@ -1104,7 +1243,7 @@
               <w:rPr>
                 <w:lang w:val="en-US"/>
               </w:rPr>
-              <w:t>float</w:t>
+              <w:t>int</w:t>
             </w:r>
           </w:p>
         </w:tc>
@@ -1124,13 +1263,7 @@
               <w:jc w:val="both"/>
             </w:pPr>
             <w:r>
-              <w:t>Значение функции при параметре «</w:t>
-            </w:r>
-            <w:r>
-              <w:t>с</w:t>
-            </w:r>
-            <w:r>
-              <w:t>»</w:t>
+              <w:t>Вводимая длина массива.</w:t>
             </w:r>
           </w:p>
         </w:tc>
@@ -1178,12 +1311,11 @@
               <w:pStyle w:val="aff2"/>
               <w:jc w:val="both"/>
             </w:pPr>
+            <w:proofErr w:type="spellStart"/>
             <w:r>
-              <w:rPr>
-                <w:lang w:val="en-US"/>
-              </w:rPr>
-              <w:t>c</w:t>
+              <w:t>buf</w:t>
             </w:r>
+            <w:proofErr w:type="spellEnd"/>
           </w:p>
         </w:tc>
         <w:tc>
@@ -1207,7 +1339,7 @@
               <w:rPr>
                 <w:lang w:val="en-US"/>
               </w:rPr>
-              <w:t>float</w:t>
+              <w:t>int</w:t>
             </w:r>
           </w:p>
         </w:tc>
@@ -1224,7 +1356,7 @@
           </w:tcPr>
           <w:p>
             <w:r>
-              <w:t>Предполагаемый корень</w:t>
+              <w:t>Последний элемент массива</w:t>
             </w:r>
           </w:p>
         </w:tc>
@@ -1269,10 +1401,9 @@
         <w:ind w:firstLine="709"/>
         <w:jc w:val="both"/>
         <w:rPr>
-          <w:b/>
-          <w:color w:val="FF0000"/>
-          <w:sz w:val="28"/>
-          <w:szCs w:val="28"/>
+          <w:sz w:val="28"/>
+          <w:szCs w:val="28"/>
+          <w:lang w:val="en-US"/>
         </w:rPr>
       </w:pPr>
       <w:r>
@@ -1289,6 +1420,7 @@
         </w:rPr>
         <w:t>0310</w:t>
       </w:r>
+      <w:proofErr w:type="spellStart"/>
       <w:r>
         <w:rPr>
           <w:sz w:val="28"/>
@@ -1297,6 +1429,7 @@
         </w:rPr>
         <w:t>Savenko</w:t>
       </w:r>
+      <w:proofErr w:type="spellEnd"/>
       <w:r>
         <w:rPr>
           <w:sz w:val="28"/>
@@ -1317,7 +1450,21 @@
           <w:sz w:val="28"/>
           <w:szCs w:val="28"/>
         </w:rPr>
-        <w:t>01.</w:t>
+        <w:t>0</w:t>
+      </w:r>
+      <w:r>
+        <w:rPr>
+          <w:sz w:val="28"/>
+          <w:szCs w:val="28"/>
+        </w:rPr>
+        <w:t>2</w:t>
+      </w:r>
+      <w:r>
+        <w:rPr>
+          <w:sz w:val="28"/>
+          <w:szCs w:val="28"/>
+        </w:rPr>
+        <w:t>.</w:t>
       </w:r>
       <w:r>
         <w:rPr>
@@ -1334,19 +1481,11 @@
         <w:ind w:firstLine="709"/>
         <w:jc w:val="both"/>
         <w:rPr>
-          <w:b/>
-          <w:sz w:val="28"/>
-          <w:szCs w:val="28"/>
-        </w:rPr>
-      </w:pPr>
-      <w:r>
-        <w:rPr>
-          <w:b/>
-          <w:sz w:val="28"/>
-          <w:szCs w:val="28"/>
-        </w:rPr>
-        <w:t>Контрольные примеры</w:t>
-      </w:r>
+          <w:sz w:val="28"/>
+          <w:szCs w:val="28"/>
+          <w:lang w:val="en-US"/>
+        </w:rPr>
+      </w:pPr>
     </w:p>
     <w:p>
       <w:pPr>
@@ -1356,16 +1495,9 @@
         <w:rPr>
           <w:sz w:val="28"/>
           <w:szCs w:val="28"/>
-        </w:rPr>
-      </w:pPr>
-      <w:r>
-        <w:rPr>
-          <w:b/>
-          <w:sz w:val="28"/>
-          <w:szCs w:val="28"/>
-        </w:rPr>
-        <w:t>Пример 1:</w:t>
-      </w:r>
+          <w:lang w:val="en-US"/>
+        </w:rPr>
+      </w:pPr>
     </w:p>
     <w:p>
       <w:pPr>
@@ -1386,17 +1518,18 @@
         <w:ind w:firstLine="709"/>
         <w:jc w:val="both"/>
         <w:rPr>
-          <w:sz w:val="28"/>
-          <w:szCs w:val="28"/>
-        </w:rPr>
-      </w:pPr>
-      <w:r>
-        <w:rPr>
           <w:b/>
           <w:sz w:val="28"/>
           <w:szCs w:val="28"/>
         </w:rPr>
-        <w:t>Пример 2:</w:t>
+      </w:pPr>
+      <w:r>
+        <w:rPr>
+          <w:b/>
+          <w:sz w:val="28"/>
+          <w:szCs w:val="28"/>
+        </w:rPr>
+        <w:t>Контрольные примеры</w:t>
       </w:r>
     </w:p>
     <w:p>
@@ -1409,6 +1542,14 @@
           <w:szCs w:val="28"/>
         </w:rPr>
       </w:pPr>
+      <w:r>
+        <w:rPr>
+          <w:b/>
+          <w:sz w:val="28"/>
+          <w:szCs w:val="28"/>
+        </w:rPr>
+        <w:t>Пример 1:</w:t>
+      </w:r>
     </w:p>
     <w:p>
       <w:pPr>
@@ -1416,18 +1557,30 @@
         <w:ind w:firstLine="709"/>
         <w:jc w:val="both"/>
         <w:rPr>
-          <w:b/>
-          <w:sz w:val="28"/>
-          <w:szCs w:val="28"/>
-        </w:rPr>
-      </w:pPr>
-      <w:r>
-        <w:rPr>
-          <w:b/>
-          <w:sz w:val="28"/>
-          <w:szCs w:val="28"/>
-        </w:rPr>
-        <w:t>Текст программы</w:t>
+          <w:sz w:val="28"/>
+          <w:szCs w:val="28"/>
+        </w:rPr>
+      </w:pPr>
+      <w:r>
+        <w:rPr>
+          <w:sz w:val="28"/>
+          <w:szCs w:val="28"/>
+        </w:rPr>
+        <w:t xml:space="preserve">Исходные данные: </w:t>
+      </w:r>
+      <w:r>
+        <w:rPr>
+          <w:sz w:val="28"/>
+          <w:szCs w:val="28"/>
+        </w:rPr>
+        <w:t>5</w:t>
+      </w:r>
+      <w:r>
+        <w:rPr>
+          <w:sz w:val="28"/>
+          <w:szCs w:val="28"/>
+        </w:rPr>
+        <w:t>;  1, 2, 3, 4, 5;  3</w:t>
       </w:r>
     </w:p>
     <w:p>
@@ -1436,26 +1589,23 @@
         <w:ind w:firstLine="709"/>
         <w:jc w:val="both"/>
         <w:rPr>
-          <w:b/>
-          <w:color w:val="FF0000"/>
-          <w:sz w:val="28"/>
-          <w:szCs w:val="28"/>
-        </w:rPr>
-      </w:pPr>
-      <w:r>
-        <w:rPr>
-          <w:sz w:val="28"/>
-          <w:szCs w:val="28"/>
-        </w:rPr>
-        <w:lastRenderedPageBreak/>
-        <w:t xml:space="preserve">См. файл </w:t>
-      </w:r>
-      <w:r>
-        <w:rPr>
-          <w:sz w:val="28"/>
-          <w:szCs w:val="28"/>
-        </w:rPr>
-        <w:t>Savenko-lab01.c</w:t>
+          <w:sz w:val="28"/>
+          <w:szCs w:val="28"/>
+        </w:rPr>
+      </w:pPr>
+      <w:r>
+        <w:rPr>
+          <w:sz w:val="28"/>
+          <w:szCs w:val="28"/>
+        </w:rPr>
+        <w:t xml:space="preserve">Результаты: </w:t>
+      </w:r>
+      <w:r>
+        <w:rPr>
+          <w:sz w:val="28"/>
+          <w:szCs w:val="28"/>
+        </w:rPr>
+        <w:t>1 2 3 5 4</w:t>
       </w:r>
     </w:p>
     <w:p>
@@ -1465,18 +1615,11 @@
         <w:jc w:val="both"/>
         <w:rPr>
           <w:b/>
-          <w:sz w:val="28"/>
-          <w:szCs w:val="28"/>
-        </w:rPr>
-      </w:pPr>
-      <w:r>
-        <w:rPr>
-          <w:b/>
-          <w:sz w:val="28"/>
-          <w:szCs w:val="28"/>
-        </w:rPr>
-        <w:t>Примеры выполнения программы</w:t>
-      </w:r>
+          <w:color w:val="FF0000"/>
+          <w:sz w:val="28"/>
+          <w:szCs w:val="28"/>
+        </w:rPr>
+      </w:pPr>
     </w:p>
     <w:p>
       <w:pPr>
@@ -1484,11 +1627,18 @@
         <w:ind w:firstLine="709"/>
         <w:jc w:val="both"/>
         <w:rPr>
-          <w:color w:val="FF0000"/>
-          <w:sz w:val="28"/>
-          <w:szCs w:val="28"/>
-        </w:rPr>
-      </w:pPr>
+          <w:sz w:val="28"/>
+          <w:szCs w:val="28"/>
+        </w:rPr>
+      </w:pPr>
+      <w:r>
+        <w:rPr>
+          <w:b/>
+          <w:sz w:val="28"/>
+          <w:szCs w:val="28"/>
+        </w:rPr>
+        <w:t>Пример 2:</w:t>
+      </w:r>
     </w:p>
     <w:p>
       <w:pPr>
@@ -1496,12 +1646,25 @@
         <w:ind w:firstLine="709"/>
         <w:jc w:val="both"/>
         <w:rPr>
-          <w:color w:val="FF0000"/>
+          <w:sz w:val="28"/>
+          <w:szCs w:val="28"/>
+        </w:rPr>
+      </w:pPr>
+      <w:r>
+        <w:rPr>
+          <w:sz w:val="28"/>
+          <w:szCs w:val="28"/>
+        </w:rPr>
+        <w:t xml:space="preserve">Исходные данные: </w:t>
+      </w:r>
+      <w:r>
+        <w:rPr>
           <w:sz w:val="28"/>
           <w:szCs w:val="28"/>
           <w:lang w:val="en-US"/>
         </w:rPr>
-      </w:pPr>
+        <w:t>6;  -1, -2, -3, -4, -5;  3</w:t>
+      </w:r>
     </w:p>
     <w:p>
       <w:pPr>
@@ -1509,12 +1672,24 @@
         <w:ind w:firstLine="709"/>
         <w:jc w:val="both"/>
         <w:rPr>
-          <w:b/>
-          <w:color w:val="FF0000"/>
-          <w:sz w:val="28"/>
-          <w:szCs w:val="28"/>
-        </w:rPr>
-      </w:pPr>
+          <w:sz w:val="28"/>
+          <w:szCs w:val="28"/>
+        </w:rPr>
+      </w:pPr>
+      <w:r>
+        <w:rPr>
+          <w:sz w:val="28"/>
+          <w:szCs w:val="28"/>
+        </w:rPr>
+        <w:t xml:space="preserve">Результаты: </w:t>
+      </w:r>
+      <w:r>
+        <w:rPr>
+          <w:sz w:val="28"/>
+          <w:szCs w:val="28"/>
+        </w:rPr>
+        <w:t>-1 -2 -6 -3 -4 -5</w:t>
+      </w:r>
     </w:p>
     <w:p>
       <w:pPr>
@@ -1522,7 +1697,6 @@
         <w:ind w:firstLine="709"/>
         <w:jc w:val="both"/>
         <w:rPr>
-          <w:b/>
           <w:sz w:val="28"/>
           <w:szCs w:val="28"/>
         </w:rPr>
@@ -1534,18 +1708,18 @@
         <w:ind w:firstLine="709"/>
         <w:jc w:val="both"/>
         <w:rPr>
-          <w:color w:val="FF0000"/>
-          <w:sz w:val="28"/>
-          <w:szCs w:val="28"/>
-        </w:rPr>
-      </w:pPr>
-      <w:r>
-        <w:rPr>
           <w:b/>
           <w:sz w:val="28"/>
           <w:szCs w:val="28"/>
         </w:rPr>
-        <w:t>Выводы.</w:t>
+      </w:pPr>
+      <w:r>
+        <w:rPr>
+          <w:b/>
+          <w:sz w:val="28"/>
+          <w:szCs w:val="28"/>
+        </w:rPr>
+        <w:t>Текст программы</w:t>
       </w:r>
     </w:p>
     <w:p>
@@ -1554,37 +1728,39 @@
         <w:ind w:firstLine="709"/>
         <w:jc w:val="both"/>
         <w:rPr>
-          <w:sz w:val="28"/>
-          <w:szCs w:val="28"/>
-        </w:rPr>
-      </w:pPr>
-      <w:r>
-        <w:rPr>
-          <w:sz w:val="28"/>
-          <w:szCs w:val="28"/>
-        </w:rPr>
-        <w:t>Научи</w:t>
-      </w:r>
-      <w:r>
-        <w:rPr>
-          <w:sz w:val="28"/>
-          <w:szCs w:val="28"/>
-        </w:rPr>
-        <w:t>л</w:t>
-      </w:r>
-      <w:r>
-        <w:rPr>
-          <w:sz w:val="28"/>
-          <w:szCs w:val="28"/>
-        </w:rPr>
-        <w:t xml:space="preserve">ся </w:t>
-      </w:r>
-      <w:r>
-        <w:rPr>
-          <w:sz w:val="28"/>
-          <w:szCs w:val="28"/>
-        </w:rPr>
-        <w:t>работать с массивами и динамической памятью.</w:t>
+          <w:b/>
+          <w:color w:val="FF0000"/>
+          <w:sz w:val="28"/>
+          <w:szCs w:val="28"/>
+        </w:rPr>
+      </w:pPr>
+      <w:r>
+        <w:rPr>
+          <w:sz w:val="28"/>
+          <w:szCs w:val="28"/>
+        </w:rPr>
+        <w:t xml:space="preserve">См. файл </w:t>
+      </w:r>
+      <w:r>
+        <w:rPr>
+          <w:sz w:val="28"/>
+          <w:szCs w:val="28"/>
+        </w:rPr>
+        <w:t>Savenko-lab0</w:t>
+      </w:r>
+      <w:r>
+        <w:rPr>
+          <w:sz w:val="28"/>
+          <w:szCs w:val="28"/>
+        </w:rPr>
+        <w:t>2</w:t>
+      </w:r>
+      <w:r>
+        <w:rPr>
+          <w:sz w:val="28"/>
+          <w:szCs w:val="28"/>
+        </w:rPr>
+        <w:t>.c</w:t>
       </w:r>
     </w:p>
     <w:p>
@@ -1593,11 +1769,19 @@
         <w:ind w:firstLine="709"/>
         <w:jc w:val="both"/>
         <w:rPr>
-          <w:color w:val="FF0000"/>
-          <w:sz w:val="28"/>
-          <w:szCs w:val="28"/>
-        </w:rPr>
-      </w:pPr>
+          <w:b/>
+          <w:sz w:val="28"/>
+          <w:szCs w:val="28"/>
+        </w:rPr>
+      </w:pPr>
+      <w:r>
+        <w:rPr>
+          <w:b/>
+          <w:sz w:val="28"/>
+          <w:szCs w:val="28"/>
+        </w:rPr>
+        <w:t>Примеры выполнения программы</w:t>
+      </w:r>
     </w:p>
     <w:p>
       <w:pPr>
@@ -1610,12 +1794,219 @@
           <w:szCs w:val="28"/>
         </w:rPr>
       </w:pPr>
+      <w:r>
+        <w:rPr>
+          <w:noProof/>
+          <w:color w:val="FF0000"/>
+          <w:sz w:val="28"/>
+          <w:szCs w:val="28"/>
+        </w:rPr>
+        <w:drawing>
+          <wp:inline distT="0" distB="0" distL="0" distR="0" wp14:anchorId="3F593F01" wp14:editId="5DD2E4B3">
+            <wp:extent cx="3429479" cy="2524477"/>
+            <wp:effectExtent l="0" t="0" r="0" b="0"/>
+            <wp:docPr id="1" name="Рисунок 1"/>
+            <wp:cNvGraphicFramePr>
+              <a:graphicFrameLocks xmlns:a="http://schemas.openxmlformats.org/drawingml/2006/main" noChangeAspect="1"/>
+            </wp:cNvGraphicFramePr>
+            <a:graphic xmlns:a="http://schemas.openxmlformats.org/drawingml/2006/main">
+              <a:graphicData uri="http://schemas.openxmlformats.org/drawingml/2006/picture">
+                <pic:pic xmlns:pic="http://schemas.openxmlformats.org/drawingml/2006/picture">
+                  <pic:nvPicPr>
+                    <pic:cNvPr id="1" name=""/>
+                    <pic:cNvPicPr/>
+                  </pic:nvPicPr>
+                  <pic:blipFill>
+                    <a:blip r:embed="rId8"/>
+                    <a:stretch>
+                      <a:fillRect/>
+                    </a:stretch>
+                  </pic:blipFill>
+                  <pic:spPr>
+                    <a:xfrm>
+                      <a:off x="0" y="0"/>
+                      <a:ext cx="3429479" cy="2524477"/>
+                    </a:xfrm>
+                    <a:prstGeom prst="rect">
+                      <a:avLst/>
+                    </a:prstGeom>
+                  </pic:spPr>
+                </pic:pic>
+              </a:graphicData>
+            </a:graphic>
+          </wp:inline>
+        </w:drawing>
+      </w:r>
+    </w:p>
+    <w:p>
+      <w:pPr>
+        <w:spacing w:line="360" w:lineRule="auto"/>
+        <w:ind w:firstLine="709"/>
+        <w:jc w:val="both"/>
+        <w:rPr>
+          <w:color w:val="FF0000"/>
+          <w:sz w:val="28"/>
+          <w:szCs w:val="28"/>
+        </w:rPr>
+      </w:pPr>
+      <w:r>
+        <w:rPr>
+          <w:noProof/>
+          <w:color w:val="FF0000"/>
+          <w:sz w:val="28"/>
+          <w:szCs w:val="28"/>
+        </w:rPr>
+        <w:lastRenderedPageBreak/>
+        <w:drawing>
+          <wp:inline distT="0" distB="0" distL="0" distR="0" wp14:anchorId="3EC72F02" wp14:editId="7A632F72">
+            <wp:extent cx="3505689" cy="3000794"/>
+            <wp:effectExtent l="0" t="0" r="0" b="9525"/>
+            <wp:docPr id="2" name="Рисунок 2"/>
+            <wp:cNvGraphicFramePr>
+              <a:graphicFrameLocks xmlns:a="http://schemas.openxmlformats.org/drawingml/2006/main" noChangeAspect="1"/>
+            </wp:cNvGraphicFramePr>
+            <a:graphic xmlns:a="http://schemas.openxmlformats.org/drawingml/2006/main">
+              <a:graphicData uri="http://schemas.openxmlformats.org/drawingml/2006/picture">
+                <pic:pic xmlns:pic="http://schemas.openxmlformats.org/drawingml/2006/picture">
+                  <pic:nvPicPr>
+                    <pic:cNvPr id="1" name=""/>
+                    <pic:cNvPicPr/>
+                  </pic:nvPicPr>
+                  <pic:blipFill>
+                    <a:blip r:embed="rId9"/>
+                    <a:stretch>
+                      <a:fillRect/>
+                    </a:stretch>
+                  </pic:blipFill>
+                  <pic:spPr>
+                    <a:xfrm>
+                      <a:off x="0" y="0"/>
+                      <a:ext cx="3505689" cy="3000794"/>
+                    </a:xfrm>
+                    <a:prstGeom prst="rect">
+                      <a:avLst/>
+                    </a:prstGeom>
+                  </pic:spPr>
+                </pic:pic>
+              </a:graphicData>
+            </a:graphic>
+          </wp:inline>
+        </w:drawing>
+      </w:r>
+    </w:p>
+    <w:p>
+      <w:pPr>
+        <w:spacing w:line="360" w:lineRule="auto"/>
+        <w:ind w:firstLine="709"/>
+        <w:jc w:val="both"/>
+        <w:rPr>
+          <w:b/>
+          <w:color w:val="FF0000"/>
+          <w:sz w:val="28"/>
+          <w:szCs w:val="28"/>
+        </w:rPr>
+      </w:pPr>
+    </w:p>
+    <w:p>
+      <w:pPr>
+        <w:spacing w:line="360" w:lineRule="auto"/>
+        <w:ind w:firstLine="709"/>
+        <w:jc w:val="both"/>
+        <w:rPr>
+          <w:b/>
+          <w:sz w:val="28"/>
+          <w:szCs w:val="28"/>
+        </w:rPr>
+      </w:pPr>
+    </w:p>
+    <w:p>
+      <w:pPr>
+        <w:spacing w:line="360" w:lineRule="auto"/>
+        <w:ind w:firstLine="709"/>
+        <w:jc w:val="both"/>
+        <w:rPr>
+          <w:color w:val="FF0000"/>
+          <w:sz w:val="28"/>
+          <w:szCs w:val="28"/>
+        </w:rPr>
+      </w:pPr>
+      <w:r>
+        <w:rPr>
+          <w:b/>
+          <w:sz w:val="28"/>
+          <w:szCs w:val="28"/>
+        </w:rPr>
+        <w:t>Выводы.</w:t>
+      </w:r>
+    </w:p>
+    <w:p>
+      <w:pPr>
+        <w:spacing w:line="360" w:lineRule="auto"/>
+        <w:ind w:firstLine="709"/>
+        <w:jc w:val="both"/>
+        <w:rPr>
+          <w:sz w:val="28"/>
+          <w:szCs w:val="28"/>
+        </w:rPr>
+      </w:pPr>
+      <w:r>
+        <w:rPr>
+          <w:sz w:val="28"/>
+          <w:szCs w:val="28"/>
+        </w:rPr>
+        <w:t>Научи</w:t>
+      </w:r>
+      <w:r>
+        <w:rPr>
+          <w:sz w:val="28"/>
+          <w:szCs w:val="28"/>
+        </w:rPr>
+        <w:t>л</w:t>
+      </w:r>
+      <w:r>
+        <w:rPr>
+          <w:sz w:val="28"/>
+          <w:szCs w:val="28"/>
+        </w:rPr>
+        <w:t xml:space="preserve">ся </w:t>
+      </w:r>
+      <w:r>
+        <w:rPr>
+          <w:sz w:val="28"/>
+          <w:szCs w:val="28"/>
+        </w:rPr>
+        <w:t>работать с массивами и динамической памятью.</w:t>
+      </w:r>
+    </w:p>
+    <w:p>
+      <w:pPr>
+        <w:spacing w:line="360" w:lineRule="auto"/>
+        <w:ind w:firstLine="709"/>
+        <w:jc w:val="both"/>
+        <w:rPr>
+          <w:color w:val="FF0000"/>
+          <w:sz w:val="28"/>
+          <w:szCs w:val="28"/>
+        </w:rPr>
+      </w:pPr>
+    </w:p>
+    <w:p>
+      <w:pPr>
+        <w:spacing w:line="360" w:lineRule="auto"/>
+        <w:ind w:firstLine="709"/>
+        <w:jc w:val="both"/>
+        <w:rPr>
+          <w:color w:val="FF0000"/>
+          <w:sz w:val="28"/>
+          <w:szCs w:val="28"/>
+        </w:rPr>
+      </w:pPr>
     </w:p>
     <w:sectPr>
-      <w:headerReference w:type="default" r:id="rId9"/>
-      <w:footerReference w:type="default" r:id="rId10"/>
-      <w:headerReference w:type="first" r:id="rId11"/>
-      <w:footerReference w:type="first" r:id="rId12"/>
+      <w:headerReference w:type="default" r:id="rId10"/>
+      <w:footerReference w:type="default" r:id="rId11"/>
+      <w:headerReference w:type="first" r:id="rId12"/>
+      <w:footerReference w:type="first" r:id="rId13"/>
       <w:pgSz w:w="11906" w:h="16838"/>
       <w:pgMar w:top="1134" w:right="567" w:bottom="1134" w:left="1701" w:header="425" w:footer="709" w:gutter="0"/>
       <w:cols w:space="720"/>

</xml_diff>